<commit_message>
Column Sorting & PopUp Menu
</commit_message>
<xml_diff>
--- a/docs/DataBlock.docx
+++ b/docs/DataBlock.docx
@@ -4,6 +4,159 @@
   <w:body>
     <w:p>
       <w:pPr>
+        <w:pStyle w:val="Nzev"/>
+        <w:rPr>
+          <w:lang w:val="de-DE"/>
+        </w:rPr>
+      </w:pPr>
+      <w:r>
+        <w:rPr>
+          <w:lang w:val="de-DE"/>
+        </w:rPr>
+        <w:t>DataBlock</w:t>
+      </w:r>
+      <w:r>
+        <w:rPr>
+          <w:lang w:val="de-DE"/>
+        </w:rPr>
+        <w:t xml:space="preserve"> - Features</w:t>
+      </w:r>
+    </w:p>
+    <w:p>
+      <w:pPr>
+        <w:pStyle w:val="Odstavecseseznamem"/>
+        <w:numPr>
+          <w:ilvl w:val="0"/>
+          <w:numId w:val="1"/>
+        </w:numPr>
+        <w:rPr>
+          <w:lang w:val="en-US"/>
+        </w:rPr>
+      </w:pPr>
+      <w:r>
+        <w:rPr>
+          <w:lang w:val="en-US"/>
+        </w:rPr>
+        <w:t>Sortov</w:t>
+      </w:r>
+      <w:r>
+        <w:t xml:space="preserve">ání s šipečkou + </w:t>
+      </w:r>
+      <w:r>
+        <w:rPr>
+          <w:lang w:val="en-US"/>
+        </w:rPr>
+        <w:t>Order by clause</w:t>
+      </w:r>
+    </w:p>
+    <w:p>
+      <w:pPr>
+        <w:pStyle w:val="Odstavecseseznamem"/>
+        <w:numPr>
+          <w:ilvl w:val="0"/>
+          <w:numId w:val="1"/>
+        </w:numPr>
+        <w:rPr>
+          <w:lang w:val="en-US"/>
+        </w:rPr>
+      </w:pPr>
+      <w:r>
+        <w:rPr>
+          <w:lang w:val="en-US"/>
+        </w:rPr>
+        <w:t xml:space="preserve">Probarvit alternativní </w:t>
+      </w:r>
+      <w:r>
+        <w:t>řádky</w:t>
+      </w:r>
+    </w:p>
+    <w:p>
+      <w:pPr>
+        <w:pStyle w:val="Odstavecseseznamem"/>
+        <w:numPr>
+          <w:ilvl w:val="0"/>
+          <w:numId w:val="1"/>
+        </w:numPr>
+        <w:rPr>
+          <w:lang w:val="de-DE"/>
+        </w:rPr>
+      </w:pPr>
+      <w:r>
+        <w:rPr>
+          <w:lang w:val="de-DE"/>
+        </w:rPr>
+        <w:t>Popisky sloupečků</w:t>
+      </w:r>
+    </w:p>
+    <w:p>
+      <w:pPr>
+        <w:pStyle w:val="Odstavecseseznamem"/>
+        <w:numPr>
+          <w:ilvl w:val="0"/>
+          <w:numId w:val="1"/>
+        </w:numPr>
+        <w:rPr>
+          <w:lang w:val="de-DE"/>
+        </w:rPr>
+      </w:pPr>
+      <w:r>
+        <w:t>Schovávání sloupečků pompocí popup menu</w:t>
+      </w:r>
+    </w:p>
+    <w:p>
+      <w:pPr>
+        <w:pStyle w:val="Odstavecseseznamem"/>
+        <w:numPr>
+          <w:ilvl w:val="0"/>
+          <w:numId w:val="1"/>
+        </w:numPr>
+        <w:rPr>
+          <w:lang w:val="de-DE"/>
+        </w:rPr>
+      </w:pPr>
+      <w:r>
+        <w:t>Mrazování sloupečků</w:t>
+      </w:r>
+    </w:p>
+    <w:p>
+      <w:pPr>
+        <w:pStyle w:val="Odstavecseseznamem"/>
+        <w:numPr>
+          <w:ilvl w:val="0"/>
+          <w:numId w:val="1"/>
+        </w:numPr>
+        <w:rPr>
+          <w:lang w:val="de-DE"/>
+        </w:rPr>
+      </w:pPr>
+      <w:r>
+        <w:t>Sejvování nastavení</w:t>
+      </w:r>
+    </w:p>
+    <w:p>
+      <w:pPr>
+        <w:pStyle w:val="Odstavecseseznamem"/>
+        <w:numPr>
+          <w:ilvl w:val="0"/>
+          <w:numId w:val="1"/>
+        </w:numPr>
+        <w:rPr>
+          <w:lang w:val="de-DE"/>
+        </w:rPr>
+      </w:pPr>
+      <w:r>
+        <w:t>Pejdžování</w:t>
+      </w:r>
+    </w:p>
+    <w:p>
+      <w:pPr>
+        <w:rPr>
+          <w:lang w:val="de-DE"/>
+        </w:rPr>
+      </w:pPr>
+    </w:p>
+    <w:p>
+      <w:pPr>
         <w:pStyle w:val="Nadpis1"/>
         <w:rPr>
           <w:lang w:val="de-DE"/>
@@ -13,9 +166,83 @@
         <w:rPr>
           <w:lang w:val="de-DE"/>
         </w:rPr>
-        <w:t>DataBlock</w:t>
-      </w:r>
-    </w:p>
+        <w:t>OrderBy a sortování sloupečků</w:t>
+      </w:r>
+    </w:p>
+    <w:p>
+      <w:r>
+        <w:rPr>
+          <w:lang w:val="de-DE"/>
+        </w:rPr>
+        <w:t xml:space="preserve">Udělám si metodu Datablock.setOrderByClause(Columns[]). </w:t>
+      </w:r>
+      <w:r>
+        <w:rPr>
+          <w:lang w:val="de-DE"/>
+        </w:rPr>
+        <w:t>Ta bude p</w:t>
+      </w:r>
+      <w:r>
+        <w:t>ředávat na metodu QueryDataSource. setOrderByClause order by clause pak ovlivní výběr.</w:t>
+      </w:r>
+    </w:p>
+    <w:p>
+      <w:r>
+        <w:t>Udělám si handleSortEvent</w:t>
+      </w:r>
+      <w:r>
+        <w:t>(int columnIndexes) najde si sloupečky a nastaví orderByClause.</w:t>
+      </w:r>
+      <w:r>
+        <w:t xml:space="preserve"> </w:t>
+      </w:r>
+      <w:r>
+        <w:t>Pak sesortuje tu kolekci a zavolá content changed. pak si najde selekci a zavolá set record.</w:t>
+      </w:r>
+      <w:r>
+        <w:t xml:space="preserve"> </w:t>
+      </w:r>
+    </w:p>
+    <w:p>
+      <w:pPr>
+        <w:rPr>
+          <w:lang w:val="pl-PL"/>
+        </w:rPr>
+      </w:pPr>
+      <w:r>
+        <w:t>Kliknu na sloupeček a</w:t>
+      </w:r>
+      <w:r>
+        <w:t xml:space="preserve"> a zavolá se lisener na sorteru. Hodí se message na datablok</w:t>
+      </w:r>
+      <w:r>
+        <w:t xml:space="preserve"> SortEvent</w:t>
+      </w:r>
+      <w:r>
+        <w:rPr>
+          <w:lang w:val="en-US"/>
+        </w:rPr>
+        <w:t>()</w:t>
+      </w:r>
+      <w:r>
+        <w:t>.</w:t>
+      </w:r>
+    </w:p>
+    <w:p>
+      <w:pPr>
+        <w:pStyle w:val="Nadpis1"/>
+      </w:pPr>
+      <w:r>
+        <w:t>Sejvování nastavení</w:t>
+      </w:r>
+    </w:p>
+    <w:p>
+      <w:r>
+        <w:t xml:space="preserve">Podobně jako v majkrosoftím dialogu, zobrazí se popup menu se sort schovat sloupeček, asc, desc, </w:t>
+      </w:r>
+    </w:p>
+    <w:p/>
+    <w:p/>
     <w:sectPr>
       <w:pgSz w:w="11906" w:h="16838"/>
       <w:pgMar w:top="1417" w:right="1417" w:bottom="1134" w:left="1417" w:header="708" w:footer="708" w:gutter="0"/>
@@ -24,6 +251,127 @@
     </w:sectPr>
   </w:body>
 </w:document>
+</file>
+
+<file path=word/numbering.xml><?xml version="1.0" encoding="utf-8"?>
+<w:numbering xmlns:ve="http://schemas.openxmlformats.org/markup-compatibility/2006" xmlns:o="urn:schemas-microsoft-com:office:office" xmlns:r="http://schemas.openxmlformats.org/officeDocument/2006/relationships" xmlns:m="http://schemas.openxmlformats.org/officeDocument/2006/math" xmlns:v="urn:schemas-microsoft-com:vml" xmlns:wp="http://schemas.openxmlformats.org/drawingml/2006/wordprocessingDrawing" xmlns:w10="urn:schemas-microsoft-com:office:word" xmlns:w="http://schemas.openxmlformats.org/wordprocessingml/2006/main" xmlns:wne="http://schemas.microsoft.com/office/word/2006/wordml">
+  <w:abstractNum w:abstractNumId="0">
+    <w:nsid w:val="6C831DC0"/>
+    <w:multiLevelType w:val="hybridMultilevel"/>
+    <w:tmpl w:val="0D2479A8"/>
+    <w:lvl w:ilvl="0" w:tplc="79B0EA0E">
+      <w:start w:val="1"/>
+      <w:numFmt w:val="bullet"/>
+      <w:lvlText w:val=""/>
+      <w:lvlJc w:val="left"/>
+      <w:pPr>
+        <w:ind w:left="720" w:hanging="360"/>
+      </w:pPr>
+      <w:rPr>
+        <w:rFonts w:ascii="Wingdings" w:hAnsi="Wingdings" w:hint="default"/>
+      </w:rPr>
+    </w:lvl>
+    <w:lvl w:ilvl="1" w:tplc="04050003" w:tentative="1">
+      <w:start w:val="1"/>
+      <w:numFmt w:val="bullet"/>
+      <w:lvlText w:val="o"/>
+      <w:lvlJc w:val="left"/>
+      <w:pPr>
+        <w:ind w:left="1440" w:hanging="360"/>
+      </w:pPr>
+      <w:rPr>
+        <w:rFonts w:ascii="Courier New" w:hAnsi="Courier New" w:cs="Courier New" w:hint="default"/>
+      </w:rPr>
+    </w:lvl>
+    <w:lvl w:ilvl="2" w:tplc="04050005" w:tentative="1">
+      <w:start w:val="1"/>
+      <w:numFmt w:val="bullet"/>
+      <w:lvlText w:val=""/>
+      <w:lvlJc w:val="left"/>
+      <w:pPr>
+        <w:ind w:left="2160" w:hanging="360"/>
+      </w:pPr>
+      <w:rPr>
+        <w:rFonts w:ascii="Wingdings" w:hAnsi="Wingdings" w:hint="default"/>
+      </w:rPr>
+    </w:lvl>
+    <w:lvl w:ilvl="3" w:tplc="04050001" w:tentative="1">
+      <w:start w:val="1"/>
+      <w:numFmt w:val="bullet"/>
+      <w:lvlText w:val=""/>
+      <w:lvlJc w:val="left"/>
+      <w:pPr>
+        <w:ind w:left="2880" w:hanging="360"/>
+      </w:pPr>
+      <w:rPr>
+        <w:rFonts w:ascii="Symbol" w:hAnsi="Symbol" w:hint="default"/>
+      </w:rPr>
+    </w:lvl>
+    <w:lvl w:ilvl="4" w:tplc="04050003" w:tentative="1">
+      <w:start w:val="1"/>
+      <w:numFmt w:val="bullet"/>
+      <w:lvlText w:val="o"/>
+      <w:lvlJc w:val="left"/>
+      <w:pPr>
+        <w:ind w:left="3600" w:hanging="360"/>
+      </w:pPr>
+      <w:rPr>
+        <w:rFonts w:ascii="Courier New" w:hAnsi="Courier New" w:cs="Courier New" w:hint="default"/>
+      </w:rPr>
+    </w:lvl>
+    <w:lvl w:ilvl="5" w:tplc="04050005" w:tentative="1">
+      <w:start w:val="1"/>
+      <w:numFmt w:val="bullet"/>
+      <w:lvlText w:val=""/>
+      <w:lvlJc w:val="left"/>
+      <w:pPr>
+        <w:ind w:left="4320" w:hanging="360"/>
+      </w:pPr>
+      <w:rPr>
+        <w:rFonts w:ascii="Wingdings" w:hAnsi="Wingdings" w:hint="default"/>
+      </w:rPr>
+    </w:lvl>
+    <w:lvl w:ilvl="6" w:tplc="04050001" w:tentative="1">
+      <w:start w:val="1"/>
+      <w:numFmt w:val="bullet"/>
+      <w:lvlText w:val=""/>
+      <w:lvlJc w:val="left"/>
+      <w:pPr>
+        <w:ind w:left="5040" w:hanging="360"/>
+      </w:pPr>
+      <w:rPr>
+        <w:rFonts w:ascii="Symbol" w:hAnsi="Symbol" w:hint="default"/>
+      </w:rPr>
+    </w:lvl>
+    <w:lvl w:ilvl="7" w:tplc="04050003" w:tentative="1">
+      <w:start w:val="1"/>
+      <w:numFmt w:val="bullet"/>
+      <w:lvlText w:val="o"/>
+      <w:lvlJc w:val="left"/>
+      <w:pPr>
+        <w:ind w:left="5760" w:hanging="360"/>
+      </w:pPr>
+      <w:rPr>
+        <w:rFonts w:ascii="Courier New" w:hAnsi="Courier New" w:cs="Courier New" w:hint="default"/>
+      </w:rPr>
+    </w:lvl>
+    <w:lvl w:ilvl="8" w:tplc="04050005" w:tentative="1">
+      <w:start w:val="1"/>
+      <w:numFmt w:val="bullet"/>
+      <w:lvlText w:val=""/>
+      <w:lvlJc w:val="left"/>
+      <w:pPr>
+        <w:ind w:left="6480" w:hanging="360"/>
+      </w:pPr>
+      <w:rPr>
+        <w:rFonts w:ascii="Wingdings" w:hAnsi="Wingdings" w:hint="default"/>
+      </w:rPr>
+    </w:lvl>
+  </w:abstractNum>
+  <w:num w:numId="1">
+    <w:abstractNumId w:val="0"/>
+  </w:num>
+</w:numbering>
 </file>
 
 <file path=word/styles.xml><?xml version="1.0" encoding="utf-8"?>
@@ -210,6 +558,79 @@
       <w:szCs w:val="28"/>
     </w:rPr>
   </w:style>
+  <w:style w:type="paragraph" w:styleId="Nadpis2">
+    <w:name w:val="heading 2"/>
+    <w:basedOn w:val="Normln"/>
+    <w:next w:val="Normln"/>
+    <w:link w:val="Nadpis2Char"/>
+    <w:uiPriority w:val="9"/>
+    <w:semiHidden/>
+    <w:unhideWhenUsed/>
+    <w:qFormat/>
+    <w:rsid w:val="00BD0876"/>
+    <w:pPr>
+      <w:keepNext/>
+      <w:keepLines/>
+      <w:spacing w:before="200" w:after="0"/>
+      <w:outlineLvl w:val="1"/>
+    </w:pPr>
+    <w:rPr>
+      <w:rFonts w:asciiTheme="majorHAnsi" w:eastAsiaTheme="majorEastAsia" w:hAnsiTheme="majorHAnsi" w:cstheme="majorBidi"/>
+      <w:b/>
+      <w:bCs/>
+      <w:color w:val="4F81BD" w:themeColor="accent1"/>
+      <w:sz w:val="26"/>
+      <w:szCs w:val="26"/>
+    </w:rPr>
+  </w:style>
+  <w:style w:type="paragraph" w:styleId="Nadpis3">
+    <w:name w:val="heading 3"/>
+    <w:basedOn w:val="Normln"/>
+    <w:next w:val="Normln"/>
+    <w:link w:val="Nadpis3Char"/>
+    <w:uiPriority w:val="9"/>
+    <w:semiHidden/>
+    <w:unhideWhenUsed/>
+    <w:qFormat/>
+    <w:rsid w:val="00BD0876"/>
+    <w:pPr>
+      <w:keepNext/>
+      <w:keepLines/>
+      <w:spacing w:before="200" w:after="0"/>
+      <w:outlineLvl w:val="2"/>
+    </w:pPr>
+    <w:rPr>
+      <w:rFonts w:asciiTheme="majorHAnsi" w:eastAsiaTheme="majorEastAsia" w:hAnsiTheme="majorHAnsi" w:cstheme="majorBidi"/>
+      <w:b/>
+      <w:bCs/>
+      <w:color w:val="4F81BD" w:themeColor="accent1"/>
+    </w:rPr>
+  </w:style>
+  <w:style w:type="paragraph" w:styleId="Nadpis4">
+    <w:name w:val="heading 4"/>
+    <w:basedOn w:val="Normln"/>
+    <w:next w:val="Normln"/>
+    <w:link w:val="Nadpis4Char"/>
+    <w:uiPriority w:val="9"/>
+    <w:semiHidden/>
+    <w:unhideWhenUsed/>
+    <w:qFormat/>
+    <w:rsid w:val="00BD0876"/>
+    <w:pPr>
+      <w:keepNext/>
+      <w:keepLines/>
+      <w:spacing w:before="200" w:after="0"/>
+      <w:outlineLvl w:val="3"/>
+    </w:pPr>
+    <w:rPr>
+      <w:rFonts w:asciiTheme="majorHAnsi" w:eastAsiaTheme="majorEastAsia" w:hAnsiTheme="majorHAnsi" w:cstheme="majorBidi"/>
+      <w:b/>
+      <w:bCs/>
+      <w:i/>
+      <w:iCs/>
+      <w:color w:val="4F81BD" w:themeColor="accent1"/>
+    </w:rPr>
+  </w:style>
   <w:style w:type="character" w:default="1" w:styleId="Standardnpsmoodstavce">
     <w:name w:val="Default Paragraph Font"/>
     <w:uiPriority w:val="1"/>
@@ -251,6 +672,102 @@
       <w:color w:val="365F91" w:themeColor="accent1" w:themeShade="BF"/>
       <w:sz w:val="28"/>
       <w:szCs w:val="28"/>
+    </w:rPr>
+  </w:style>
+  <w:style w:type="paragraph" w:styleId="Nzev">
+    <w:name w:val="Title"/>
+    <w:basedOn w:val="Normln"/>
+    <w:next w:val="Normln"/>
+    <w:link w:val="NzevChar"/>
+    <w:uiPriority w:val="10"/>
+    <w:qFormat/>
+    <w:rsid w:val="00D86B4E"/>
+    <w:pPr>
+      <w:pBdr>
+        <w:bottom w:val="single" w:sz="8" w:space="4" w:color="4F81BD" w:themeColor="accent1"/>
+      </w:pBdr>
+      <w:spacing w:after="300" w:line="240" w:lineRule="auto"/>
+      <w:contextualSpacing/>
+    </w:pPr>
+    <w:rPr>
+      <w:rFonts w:asciiTheme="majorHAnsi" w:eastAsiaTheme="majorEastAsia" w:hAnsiTheme="majorHAnsi" w:cstheme="majorBidi"/>
+      <w:color w:val="17365D" w:themeColor="text2" w:themeShade="BF"/>
+      <w:spacing w:val="5"/>
+      <w:kern w:val="28"/>
+      <w:sz w:val="52"/>
+      <w:szCs w:val="52"/>
+    </w:rPr>
+  </w:style>
+  <w:style w:type="character" w:customStyle="1" w:styleId="NzevChar">
+    <w:name w:val="Název Char"/>
+    <w:basedOn w:val="Standardnpsmoodstavce"/>
+    <w:link w:val="Nzev"/>
+    <w:uiPriority w:val="10"/>
+    <w:rsid w:val="00D86B4E"/>
+    <w:rPr>
+      <w:rFonts w:asciiTheme="majorHAnsi" w:eastAsiaTheme="majorEastAsia" w:hAnsiTheme="majorHAnsi" w:cstheme="majorBidi"/>
+      <w:color w:val="17365D" w:themeColor="text2" w:themeShade="BF"/>
+      <w:spacing w:val="5"/>
+      <w:kern w:val="28"/>
+      <w:sz w:val="52"/>
+      <w:szCs w:val="52"/>
+    </w:rPr>
+  </w:style>
+  <w:style w:type="paragraph" w:styleId="Odstavecseseznamem">
+    <w:name w:val="List Paragraph"/>
+    <w:basedOn w:val="Normln"/>
+    <w:uiPriority w:val="34"/>
+    <w:qFormat/>
+    <w:rsid w:val="00D86B4E"/>
+    <w:pPr>
+      <w:ind w:left="720"/>
+      <w:contextualSpacing/>
+    </w:pPr>
+  </w:style>
+  <w:style w:type="character" w:customStyle="1" w:styleId="Nadpis2Char">
+    <w:name w:val="Nadpis 2 Char"/>
+    <w:basedOn w:val="Standardnpsmoodstavce"/>
+    <w:link w:val="Nadpis2"/>
+    <w:uiPriority w:val="9"/>
+    <w:semiHidden/>
+    <w:rsid w:val="00BD0876"/>
+    <w:rPr>
+      <w:rFonts w:asciiTheme="majorHAnsi" w:eastAsiaTheme="majorEastAsia" w:hAnsiTheme="majorHAnsi" w:cstheme="majorBidi"/>
+      <w:b/>
+      <w:bCs/>
+      <w:color w:val="4F81BD" w:themeColor="accent1"/>
+      <w:sz w:val="26"/>
+      <w:szCs w:val="26"/>
+    </w:rPr>
+  </w:style>
+  <w:style w:type="character" w:customStyle="1" w:styleId="Nadpis3Char">
+    <w:name w:val="Nadpis 3 Char"/>
+    <w:basedOn w:val="Standardnpsmoodstavce"/>
+    <w:link w:val="Nadpis3"/>
+    <w:uiPriority w:val="9"/>
+    <w:semiHidden/>
+    <w:rsid w:val="00BD0876"/>
+    <w:rPr>
+      <w:rFonts w:asciiTheme="majorHAnsi" w:eastAsiaTheme="majorEastAsia" w:hAnsiTheme="majorHAnsi" w:cstheme="majorBidi"/>
+      <w:b/>
+      <w:bCs/>
+      <w:color w:val="4F81BD" w:themeColor="accent1"/>
+    </w:rPr>
+  </w:style>
+  <w:style w:type="character" w:customStyle="1" w:styleId="Nadpis4Char">
+    <w:name w:val="Nadpis 4 Char"/>
+    <w:basedOn w:val="Standardnpsmoodstavce"/>
+    <w:link w:val="Nadpis4"/>
+    <w:uiPriority w:val="9"/>
+    <w:semiHidden/>
+    <w:rsid w:val="00BD0876"/>
+    <w:rPr>
+      <w:rFonts w:asciiTheme="majorHAnsi" w:eastAsiaTheme="majorEastAsia" w:hAnsiTheme="majorHAnsi" w:cstheme="majorBidi"/>
+      <w:b/>
+      <w:bCs/>
+      <w:i/>
+      <w:iCs/>
+      <w:color w:val="4F81BD" w:themeColor="accent1"/>
     </w:rPr>
   </w:style>
 </w:styles>

</xml_diff>